<commit_message>
Cover Page Bolding Fix
Cover Page Bolding Fix
</commit_message>
<xml_diff>
--- a/docs/CoverPage.docx
+++ b/docs/CoverPage.docx
@@ -251,7 +251,6 @@
                                         <w:sdtPr>
                                           <w:rPr>
                                             <w:rFonts w:asciiTheme="majorHAnsi" w:hAnsiTheme="majorHAnsi" w:cs="Arabic Typesetting"/>
-                                            <w:b w:val="0"/>
                                             <w:sz w:val="24"/>
                                             <w:szCs w:val="24"/>
                                           </w:rPr>
@@ -316,7 +315,6 @@
                                       <w:r>
                                         <w:rPr>
                                           <w:rFonts w:asciiTheme="majorHAnsi" w:hAnsiTheme="majorHAnsi" w:cs="Arabic Typesetting"/>
-                                          <w:b w:val="0"/>
                                           <w:noProof/>
                                           <w:sz w:val="32"/>
                                           <w:szCs w:val="32"/>
@@ -532,7 +530,6 @@
                                   <w:sdtPr>
                                     <w:rPr>
                                       <w:rFonts w:asciiTheme="majorHAnsi" w:hAnsiTheme="majorHAnsi" w:cs="Arabic Typesetting"/>
-                                      <w:b w:val="0"/>
                                       <w:sz w:val="24"/>
                                       <w:szCs w:val="24"/>
                                     </w:rPr>
@@ -597,7 +594,6 @@
                                 <w:r>
                                   <w:rPr>
                                     <w:rFonts w:asciiTheme="majorHAnsi" w:hAnsiTheme="majorHAnsi" w:cs="Arabic Typesetting"/>
-                                    <w:b w:val="0"/>
                                     <w:noProof/>
                                     <w:sz w:val="32"/>
                                     <w:szCs w:val="32"/>
@@ -681,7 +677,6 @@
         </w:p>
         <w:p/>
         <w:p>
-          <w:bookmarkStart w:id="0" w:name="_GoBack"/>
           <w:r>
             <w:rPr>
               <w:noProof/>
@@ -803,6 +798,8 @@
                                 <w:r>
                                   <w:t xml:space="preserve">Vaughan Hilts (120892740) </w:t>
                                 </w:r>
+                                <w:bookmarkStart w:id="0" w:name="_GoBack"/>
+                                <w:bookmarkEnd w:id="0"/>
                               </w:p>
                               <w:p>
                                 <w:pPr>
@@ -921,7 +918,6 @@
             </mc:AlternateContent>
           </w:r>
         </w:p>
-        <w:bookmarkEnd w:id="0" w:displacedByCustomXml="next"/>
       </w:sdtContent>
     </w:sdt>
     <w:p/>
@@ -2605,7 +2601,9 @@
   </w:compat>
   <w:rsids>
     <w:rsidRoot w:val="00167F15"/>
+    <w:rsid w:val="00116FF0"/>
     <w:rsid w:val="00167F15"/>
+    <w:rsid w:val="008A49E8"/>
   </w:rsids>
   <m:mathPr>
     <m:mathFont m:val="Cambria Math"/>
@@ -3300,15 +3298,6 @@
 </file>
 
 <file path=customXml/item1.xml><?xml version="1.0" encoding="utf-8"?>
-<?mso-contentType ?>
-<FormTemplates xmlns="http://schemas.microsoft.com/sharepoint/v3/contenttype/forms">
-  <Display>DocumentLibraryForm</Display>
-  <Edit>AssetEditForm</Edit>
-  <New>DocumentLibraryForm</New>
-</FormTemplates>
-</file>
-
-<file path=customXml/item2.xml><?xml version="1.0" encoding="utf-8"?>
 <CoverPageProperties xmlns="http://schemas.microsoft.com/office/2006/coverPageProps">
   <PublishDate/>
   <Abstract/>
@@ -3321,11 +3310,28 @@
 </CoverPageProperties>
 </file>
 
+<file path=customXml/item2.xml><?xml version="1.0" encoding="utf-8"?>
+<?mso-contentType ?>
+<FormTemplates xmlns="http://schemas.microsoft.com/sharepoint/v3/contenttype/forms">
+  <Display>DocumentLibraryForm</Display>
+  <Edit>AssetEditForm</Edit>
+  <New>DocumentLibraryForm</New>
+</FormTemplates>
+</file>
+
 <file path=customXml/item3.xml><?xml version="1.0" encoding="utf-8"?>
 <b:Sources xmlns:b="http://schemas.openxmlformats.org/officeDocument/2006/bibliography" SelectedStyle="\apasixtheditionofficeonline.xsl" StyleName="APA" Version="6"/>
 </file>
 
 <file path=customXml/itemProps1.xml><?xml version="1.0" encoding="utf-8"?>
+<ds:datastoreItem xmlns:ds="http://schemas.openxmlformats.org/officeDocument/2006/customXml" ds:itemID="{55AF091B-3C7A-41E3-B477-F2FDAA23CFDA}">
+  <ds:schemaRefs>
+    <ds:schemaRef ds:uri="http://schemas.microsoft.com/office/2006/coverPageProps"/>
+  </ds:schemaRefs>
+</ds:datastoreItem>
+</file>
+
+<file path=customXml/itemProps2.xml><?xml version="1.0" encoding="utf-8"?>
 <ds:datastoreItem xmlns:ds="http://schemas.openxmlformats.org/officeDocument/2006/customXml" ds:itemID="{7EAC9B9C-39C7-442D-A2C6-BC21F3368F0F}">
   <ds:schemaRefs>
     <ds:schemaRef ds:uri="http://schemas.microsoft.com/sharepoint/v3/contenttype/forms"/>
@@ -3333,16 +3339,8 @@
 </ds:datastoreItem>
 </file>
 
-<file path=customXml/itemProps2.xml><?xml version="1.0" encoding="utf-8"?>
-<ds:datastoreItem xmlns:ds="http://schemas.openxmlformats.org/officeDocument/2006/customXml" ds:itemID="{55AF091B-3C7A-41E3-B477-F2FDAA23CFDA}">
-  <ds:schemaRefs>
-    <ds:schemaRef ds:uri="http://schemas.microsoft.com/office/2006/coverPageProps"/>
-  </ds:schemaRefs>
-</ds:datastoreItem>
-</file>
-
 <file path=customXml/itemProps3.xml><?xml version="1.0" encoding="utf-8"?>
-<ds:datastoreItem xmlns:ds="http://schemas.openxmlformats.org/officeDocument/2006/customXml" ds:itemID="{D9B209C4-37FA-4AF5-8DC2-25E3FD47A673}">
+<ds:datastoreItem xmlns:ds="http://schemas.openxmlformats.org/officeDocument/2006/customXml" ds:itemID="{1E7A4F78-C1B4-43C5-B7C4-03AF5034FA1E}">
   <ds:schemaRefs>
     <ds:schemaRef ds:uri="http://schemas.openxmlformats.org/officeDocument/2006/bibliography"/>
   </ds:schemaRefs>

</xml_diff>